<commit_message>
details sur choix utilisation package gestion de stock
</commit_message>
<xml_diff>
--- a/d5.docx
+++ b/d5.docx
@@ -49,10 +49,11 @@
       </w:pPr>
       <w:r>
         <w:rPr>
+          <w:noProof/>
           <w:color w:val="FF0000"/>
           <w:sz w:val="40"/>
           <w:szCs w:val="40"/>
-          <w:lang w:val="fr-CH"/>
+          <w:lang w:eastAsia="fr-FR"/>
         </w:rPr>
         <w:drawing>
           <wp:inline distT="0" distB="0" distL="0" distR="0" wp14:anchorId="609059D8" wp14:editId="1CD3A9A2">
@@ -133,6 +134,92 @@
           <w:lang w:val="fr-CH"/>
         </w:rPr>
         <w:t>Cas d’utilisation « Package gestion de stock »</w:t>
+      </w:r>
+    </w:p>
+    <w:p>
+      <w:pPr>
+        <w:rPr>
+          <w:color w:val="000000" w:themeColor="text1"/>
+          <w:sz w:val="28"/>
+          <w:szCs w:val="28"/>
+          <w:lang w:val="fr-CH"/>
+        </w:rPr>
+      </w:pPr>
+    </w:p>
+    <w:p>
+      <w:pPr>
+        <w:rPr>
+          <w:color w:val="000000" w:themeColor="text1"/>
+          <w:sz w:val="28"/>
+          <w:szCs w:val="28"/>
+          <w:lang w:val="fr-CH"/>
+        </w:rPr>
+      </w:pPr>
+      <w:r>
+        <w:rPr>
+          <w:color w:val="000000" w:themeColor="text1"/>
+          <w:sz w:val="28"/>
+          <w:szCs w:val="28"/>
+          <w:lang w:val="fr-CH"/>
+        </w:rPr>
+        <w:t>Nous avons enfin notre cas d’utilisation pour le package « gestion de stock »</w:t>
+      </w:r>
+    </w:p>
+    <w:p>
+      <w:pPr>
+        <w:rPr>
+          <w:color w:val="000000" w:themeColor="text1"/>
+          <w:sz w:val="28"/>
+          <w:szCs w:val="28"/>
+          <w:lang w:val="fr-CH"/>
+        </w:rPr>
+      </w:pPr>
+      <w:r>
+        <w:rPr>
+          <w:color w:val="000000" w:themeColor="text1"/>
+          <w:sz w:val="28"/>
+          <w:szCs w:val="28"/>
+          <w:lang w:val="fr-CH"/>
+        </w:rPr>
+        <w:t>Ce package sera utilisé principalement par le pizzaiolo qui est celui qui a une vue sur son stock et qui pourra mettre à jour l’état de son stock en temps réel.</w:t>
+      </w:r>
+    </w:p>
+    <w:p>
+      <w:pPr>
+        <w:rPr>
+          <w:color w:val="000000" w:themeColor="text1"/>
+          <w:sz w:val="28"/>
+          <w:szCs w:val="28"/>
+          <w:lang w:val="fr-CH"/>
+        </w:rPr>
+      </w:pPr>
+      <w:r>
+        <w:rPr>
+          <w:color w:val="000000" w:themeColor="text1"/>
+          <w:sz w:val="28"/>
+          <w:szCs w:val="28"/>
+          <w:lang w:val="fr-CH"/>
+        </w:rPr>
+        <w:t>Généralement dans un restaurant, il s’agit bien du chef de cuisine (ici le pizzaiolo) qui s’occupe de son stock et qui fait ses commandes d’ingrédients.</w:t>
+      </w:r>
+    </w:p>
+    <w:p>
+      <w:pPr>
+        <w:rPr>
+          <w:color w:val="000000" w:themeColor="text1"/>
+          <w:sz w:val="28"/>
+          <w:szCs w:val="28"/>
+          <w:lang w:val="fr-CH"/>
+        </w:rPr>
+      </w:pPr>
+      <w:r>
+        <w:rPr>
+          <w:color w:val="000000" w:themeColor="text1"/>
+          <w:sz w:val="28"/>
+          <w:szCs w:val="28"/>
+          <w:lang w:val="fr-CH"/>
+        </w:rPr>
+        <w:t>Le responsable ou manager peut aussi consulter le stock afin de pouvoir gérer au mieux sa pizzeria et surtout pour la communication dans son magasin également des pizzas disponibles.</w:t>
       </w:r>
       <w:bookmarkStart w:id="0" w:name="_GoBack"/>
       <w:bookmarkEnd w:id="0"/>

</xml_diff>